<commit_message>
Buffer pro více zón metoda a popisy
</commit_message>
<xml_diff>
--- a/Analyzy.docx
+++ b/Analyzy.docx
@@ -101,71 +101,240 @@
     <w:p/>
     <w:p/>
     <w:p>
-      <w:r>
-        <w:t>1.</w:t>
-      </w:r>
-    </w:p>
-    <w:p>
-      <w:r>
-        <w:t>Current buffer zone: [</w:t>
-      </w:r>
-      <w:r>
-        <w:t xml:space="preserve">    </w:t>
+      <w:pPr>
+        <w:pStyle w:val="Odstavecseseznamem"/>
+        <w:numPr>
+          <w:ilvl w:val="0"/>
+          <w:numId w:val="2"/>
+        </w:numPr>
+      </w:pPr>
+      <w:r>
+        <w:t>Vodní toky</w:t>
+      </w:r>
+    </w:p>
+    <w:p>
+      <w:r>
+        <w:t xml:space="preserve">Current buffer zone: [    0m - </w:t>
+      </w:r>
+      <w:r>
+        <w:t xml:space="preserve">  </w:t>
+      </w:r>
+      <w:r>
+        <w:t>100m]; Amout of archeology spots: 21697</w:t>
+      </w:r>
+    </w:p>
+    <w:p>
+      <w:r>
+        <w:t xml:space="preserve">Current buffer zone: [100m - </w:t>
+      </w:r>
+      <w:r>
+        <w:t xml:space="preserve">  </w:t>
+      </w:r>
+      <w:r>
+        <w:t>200m]; Amout of archeology spots: 2437</w:t>
+      </w:r>
+      <w:r>
+        <w:t>5</w:t>
+      </w:r>
+    </w:p>
+    <w:p>
+      <w:r>
+        <w:t>Current buffer zone: [200m -</w:t>
+      </w:r>
+      <w:r>
+        <w:t xml:space="preserve"> </w:t>
+      </w:r>
+      <w:r>
+        <w:t xml:space="preserve"> </w:t>
+      </w:r>
+      <w:r>
+        <w:t xml:space="preserve"> </w:t>
+      </w:r>
+      <w:r>
+        <w:t>300m]; Amout of archeology spots: 1898</w:t>
+      </w:r>
+      <w:r>
+        <w:t>2</w:t>
+      </w:r>
+    </w:p>
+    <w:p>
+      <w:r>
+        <w:t>Current buffer zone: [300m -</w:t>
+      </w:r>
+      <w:r>
+        <w:t xml:space="preserve"> </w:t>
+      </w:r>
+      <w:r>
+        <w:t xml:space="preserve"> </w:t>
+      </w:r>
+      <w:r>
+        <w:t xml:space="preserve"> </w:t>
+      </w:r>
+      <w:r>
+        <w:t>400m]; Amout of archeology spots: 1515</w:t>
+      </w:r>
+      <w:r>
+        <w:t>3</w:t>
+      </w:r>
+    </w:p>
+    <w:p>
+      <w:r>
+        <w:t>Current buffer zone: [400m -</w:t>
+      </w:r>
+      <w:r>
+        <w:t xml:space="preserve">  </w:t>
+      </w:r>
+      <w:r>
+        <w:t xml:space="preserve"> 500m]; Amout of archeology spots: 1055</w:t>
+      </w:r>
+      <w:r>
+        <w:t>4</w:t>
+      </w:r>
+    </w:p>
+    <w:p>
+      <w:r>
+        <w:t>Current buffer zone: [500m -</w:t>
+      </w:r>
+      <w:r>
+        <w:t xml:space="preserve">  </w:t>
+      </w:r>
+      <w:r>
+        <w:t xml:space="preserve"> 600m]; Amout of archeology spots: 848</w:t>
+      </w:r>
+      <w:r>
+        <w:t>8</w:t>
+      </w:r>
+    </w:p>
+    <w:p>
+      <w:r>
+        <w:t xml:space="preserve">Current buffer zone: [600m - </w:t>
+      </w:r>
+      <w:r>
+        <w:t xml:space="preserve">  </w:t>
+      </w:r>
+      <w:r>
+        <w:t>700m]; Amout of archeology spots: 6890</w:t>
+      </w:r>
+    </w:p>
+    <w:p>
+      <w:r>
+        <w:t xml:space="preserve">Current buffer zone: [700m - </w:t>
+      </w:r>
+      <w:r>
+        <w:t xml:space="preserve">  </w:t>
+      </w:r>
+      <w:r>
+        <w:t>800m]; Amout of archeology spots: 6039</w:t>
+      </w:r>
+    </w:p>
+    <w:p>
+      <w:r>
+        <w:t xml:space="preserve">Current buffer zone: [800m - </w:t>
+      </w:r>
+      <w:r>
+        <w:t xml:space="preserve">  </w:t>
+      </w:r>
+      <w:r>
+        <w:t>900m]; Amout of archeology spots: 5544</w:t>
+      </w:r>
+    </w:p>
+    <w:p>
+      <w:r>
+        <w:t>Current buffer zone: [900m - 1000m]; Amout of archeology spots: 4620</w:t>
+      </w:r>
+    </w:p>
+    <w:p>
+      <w:r>
+        <w:t>Total: 1223</w:t>
+      </w:r>
+      <w:r>
+        <w:t>42</w:t>
       </w:r>
       <w:bookmarkStart w:id="0" w:name="_GoBack"/>
       <w:bookmarkEnd w:id="0"/>
-      <w:r>
-        <w:t>0m - 100m]; Amout of archeology spots: 21697</w:t>
-      </w:r>
-    </w:p>
-    <w:p>
-      <w:r>
-        <w:t>Current buffer zone: [100m - 200m]; Amout of archeology spots: 24378</w:t>
-      </w:r>
-    </w:p>
-    <w:p>
-      <w:r>
-        <w:t>Current buffer zone: [200m - 300m]; Amout of archeology spots: 18986</w:t>
-      </w:r>
-    </w:p>
-    <w:p>
-      <w:r>
-        <w:t>Current buffer zone: [300m - 400m]; Amout of archeology spots: 15155</w:t>
-      </w:r>
-    </w:p>
-    <w:p>
-      <w:r>
-        <w:t>Current buffer zone: [400m - 500m]; Amout of archeology spots: 10555</w:t>
-      </w:r>
-    </w:p>
-    <w:p>
-      <w:r>
-        <w:t>Current buffer zone: [500m - 600m]; Amout of archeology spots: 8489</w:t>
-      </w:r>
-    </w:p>
-    <w:p>
-      <w:r>
-        <w:t>Current buffer zone: [600m - 700m]; Amout of archeology spots: 6890</w:t>
-      </w:r>
-    </w:p>
-    <w:p>
-      <w:r>
-        <w:t>Current buffer zone: [700m - 800m]; Amout of archeology spots: 6039</w:t>
-      </w:r>
-    </w:p>
-    <w:p>
-      <w:r>
-        <w:t>Current buffer zone: [800m - 900m]; Amout of archeology spots: 5544</w:t>
-      </w:r>
-    </w:p>
-    <w:p>
-      <w:r>
-        <w:t>Current buffer zone: [900m - 1000m]; Amout of archeology spots: 4620</w:t>
-      </w:r>
-    </w:p>
-    <w:p>
-      <w:r>
-        <w:t>Total: 122353</w:t>
+    </w:p>
+    <w:p>
+      <w:r>
+        <w:br w:type="page"/>
+      </w:r>
+    </w:p>
+    <w:p>
+      <w:pPr>
+        <w:pStyle w:val="Odstavecseseznamem"/>
+        <w:numPr>
+          <w:ilvl w:val="0"/>
+          <w:numId w:val="2"/>
+        </w:numPr>
+      </w:pPr>
+      <w:r>
+        <w:lastRenderedPageBreak/>
+        <w:t>Sídla</w:t>
+      </w:r>
+    </w:p>
+    <w:p>
+      <w:r>
+        <w:t>Current buffer zone: [0m - 100m]; Amout of archeology spots: 43003</w:t>
+      </w:r>
+    </w:p>
+    <w:p>
+      <w:r>
+        <w:t>Current buffer zone: [100m - 200m]; Amout of archeology spots: 15</w:t>
+      </w:r>
+      <w:r>
+        <w:t>59</w:t>
+      </w:r>
+    </w:p>
+    <w:p>
+      <w:r>
+        <w:t>Current buffer zone: [200m - 300m]; Amout of archeology spots: 1043</w:t>
+      </w:r>
+    </w:p>
+    <w:p>
+      <w:r>
+        <w:t>Current buffer zone: [300m - 400m]; Amout of archeology spots: 736</w:t>
+      </w:r>
+    </w:p>
+    <w:p>
+      <w:r>
+        <w:t>Current buffer zone: [400m - 500m]; Amout of archeology spots: 465</w:t>
+      </w:r>
+    </w:p>
+    <w:p>
+      <w:r>
+        <w:t>Current buffer zone: [500m - 600m]; Amout of archeology spots: 387</w:t>
+      </w:r>
+    </w:p>
+    <w:p>
+      <w:r>
+        <w:t>Current buffer zone: [600m - 700m]; Amout of archeology spots: 391</w:t>
+      </w:r>
+    </w:p>
+    <w:p>
+      <w:r>
+        <w:t>Current buffer zone: [700m - 800m]; Amout of archeology spots: 277</w:t>
+      </w:r>
+    </w:p>
+    <w:p>
+      <w:r>
+        <w:t>Current buffer zone: [800m - 900m]; Amout of archeology spots: 214</w:t>
+      </w:r>
+    </w:p>
+    <w:p>
+      <w:r>
+        <w:t>Current buffer zone: [900m - 1000m]; Amout of archeology spots: 205</w:t>
+      </w:r>
+    </w:p>
+    <w:p>
+      <w:pPr>
+        <w:rPr>
+          <w:lang w:val="en-US"/>
+        </w:rPr>
+      </w:pPr>
+      <w:r>
+        <w:t>Total spots: 4828</w:t>
+      </w:r>
+      <w:r>
+        <w:t>0</w:t>
       </w:r>
     </w:p>
     <w:sectPr>
@@ -181,6 +350,95 @@
 <file path=word/numbering.xml><?xml version="1.0" encoding="utf-8"?>
 <w:numbering xmlns:wpc="http://schemas.microsoft.com/office/word/2010/wordprocessingCanvas" xmlns:cx="http://schemas.microsoft.com/office/drawing/2014/chartex" xmlns:cx1="http://schemas.microsoft.com/office/drawing/2015/9/8/chartex" xmlns:cx2="http://schemas.microsoft.com/office/drawing/2015/10/21/chartex" xmlns:cx3="http://schemas.microsoft.com/office/drawing/2016/5/9/chartex" xmlns:cx4="http://schemas.microsoft.com/office/drawing/2016/5/10/chartex" xmlns:cx5="http://schemas.microsoft.com/office/drawing/2016/5/11/chartex" xmlns:cx6="http://schemas.microsoft.com/office/drawing/2016/5/12/chartex" xmlns:cx7="http://schemas.microsoft.com/office/drawing/2016/5/13/chartex" xmlns:cx8="http://schemas.microsoft.com/office/drawing/2016/5/14/chartex" xmlns:mc="http://schemas.openxmlformats.org/markup-compatibility/2006" xmlns:aink="http://schemas.microsoft.com/office/drawing/2016/ink" xmlns:am3d="http://schemas.microsoft.com/office/drawing/2017/model3d" xmlns:o="urn:schemas-microsoft-com:office:office" xmlns:r="http://schemas.openxmlformats.org/officeDocument/2006/relationships" xmlns:m="http://schemas.openxmlformats.org/officeDocument/2006/math" xmlns:v="urn:schemas-microsoft-com:vml" xmlns:wp14="http://schemas.microsoft.com/office/word/2010/wordprocessingDrawing" xmlns:wp="http://schemas.openxmlformats.org/drawingml/2006/wordprocessingDrawing" xmlns:w10="urn:schemas-microsoft-com:office:word" xmlns:w="http://schemas.openxmlformats.org/wordprocessingml/2006/main" xmlns:w14="http://schemas.microsoft.com/office/word/2010/wordml" xmlns:w15="http://schemas.microsoft.com/office/word/2012/wordml" xmlns:w16cid="http://schemas.microsoft.com/office/word/2016/wordml/cid" xmlns:w16se="http://schemas.microsoft.com/office/word/2015/wordml/symex" xmlns:wpg="http://schemas.microsoft.com/office/word/2010/wordprocessingGroup" xmlns:wpi="http://schemas.microsoft.com/office/word/2010/wordprocessingInk" xmlns:wne="http://schemas.microsoft.com/office/word/2006/wordml" xmlns:wps="http://schemas.microsoft.com/office/word/2010/wordprocessingShape" mc:Ignorable="w14 w15 w16se w16cid wp14">
   <w:abstractNum w:abstractNumId="0" w15:restartNumberingAfterBreak="0">
+    <w:nsid w:val="250913C5"/>
+    <w:multiLevelType w:val="hybridMultilevel"/>
+    <w:tmpl w:val="2F4A747C"/>
+    <w:lvl w:ilvl="0" w:tplc="0405000F">
+      <w:start w:val="1"/>
+      <w:numFmt w:val="decimal"/>
+      <w:lvlText w:val="%1."/>
+      <w:lvlJc w:val="left"/>
+      <w:pPr>
+        <w:ind w:left="720" w:hanging="360"/>
+      </w:pPr>
+      <w:rPr>
+        <w:rFonts w:hint="default"/>
+      </w:rPr>
+    </w:lvl>
+    <w:lvl w:ilvl="1" w:tplc="04050019" w:tentative="1">
+      <w:start w:val="1"/>
+      <w:numFmt w:val="lowerLetter"/>
+      <w:lvlText w:val="%2."/>
+      <w:lvlJc w:val="left"/>
+      <w:pPr>
+        <w:ind w:left="1440" w:hanging="360"/>
+      </w:pPr>
+    </w:lvl>
+    <w:lvl w:ilvl="2" w:tplc="0405001B" w:tentative="1">
+      <w:start w:val="1"/>
+      <w:numFmt w:val="lowerRoman"/>
+      <w:lvlText w:val="%3."/>
+      <w:lvlJc w:val="right"/>
+      <w:pPr>
+        <w:ind w:left="2160" w:hanging="180"/>
+      </w:pPr>
+    </w:lvl>
+    <w:lvl w:ilvl="3" w:tplc="0405000F" w:tentative="1">
+      <w:start w:val="1"/>
+      <w:numFmt w:val="decimal"/>
+      <w:lvlText w:val="%4."/>
+      <w:lvlJc w:val="left"/>
+      <w:pPr>
+        <w:ind w:left="2880" w:hanging="360"/>
+      </w:pPr>
+    </w:lvl>
+    <w:lvl w:ilvl="4" w:tplc="04050019" w:tentative="1">
+      <w:start w:val="1"/>
+      <w:numFmt w:val="lowerLetter"/>
+      <w:lvlText w:val="%5."/>
+      <w:lvlJc w:val="left"/>
+      <w:pPr>
+        <w:ind w:left="3600" w:hanging="360"/>
+      </w:pPr>
+    </w:lvl>
+    <w:lvl w:ilvl="5" w:tplc="0405001B" w:tentative="1">
+      <w:start w:val="1"/>
+      <w:numFmt w:val="lowerRoman"/>
+      <w:lvlText w:val="%6."/>
+      <w:lvlJc w:val="right"/>
+      <w:pPr>
+        <w:ind w:left="4320" w:hanging="180"/>
+      </w:pPr>
+    </w:lvl>
+    <w:lvl w:ilvl="6" w:tplc="0405000F" w:tentative="1">
+      <w:start w:val="1"/>
+      <w:numFmt w:val="decimal"/>
+      <w:lvlText w:val="%7."/>
+      <w:lvlJc w:val="left"/>
+      <w:pPr>
+        <w:ind w:left="5040" w:hanging="360"/>
+      </w:pPr>
+    </w:lvl>
+    <w:lvl w:ilvl="7" w:tplc="04050019" w:tentative="1">
+      <w:start w:val="1"/>
+      <w:numFmt w:val="lowerLetter"/>
+      <w:lvlText w:val="%8."/>
+      <w:lvlJc w:val="left"/>
+      <w:pPr>
+        <w:ind w:left="5760" w:hanging="360"/>
+      </w:pPr>
+    </w:lvl>
+    <w:lvl w:ilvl="8" w:tplc="0405001B" w:tentative="1">
+      <w:start w:val="1"/>
+      <w:numFmt w:val="lowerRoman"/>
+      <w:lvlText w:val="%9."/>
+      <w:lvlJc w:val="right"/>
+      <w:pPr>
+        <w:ind w:left="6480" w:hanging="180"/>
+      </w:pPr>
+    </w:lvl>
+  </w:abstractNum>
+  <w:abstractNum w:abstractNumId="1" w15:restartNumberingAfterBreak="0">
     <w:nsid w:val="4C9F381E"/>
     <w:multiLevelType w:val="hybridMultilevel"/>
     <w:tmpl w:val="50D44056"/>
@@ -267,6 +525,9 @@
     </w:lvl>
   </w:abstractNum>
   <w:num w:numId="1">
+    <w:abstractNumId w:val="1"/>
+  </w:num>
+  <w:num w:numId="2">
     <w:abstractNumId w:val="0"/>
   </w:num>
 </w:numbering>

</xml_diff>